<commit_message>
Feindesign Artefakt weitestgehend fertig
</commit_message>
<xml_diff>
--- a/Artefakte/Feindesign.docx
+++ b/Artefakte/Feindesign.docx
@@ -162,19 +162,11 @@
         </w:rPr>
         <w:t xml:space="preserve">Die Login-GUI-Steuerung enthält die GUI für den </w:t>
       </w:r>
-      <w:proofErr w:type="spellStart"/>
       <w:r>
         <w:rPr>
           <w:color w:val="000000"/>
         </w:rPr>
-        <w:t>Adminbereich</w:t>
-      </w:r>
-      <w:proofErr w:type="spellEnd"/>
-      <w:r>
-        <w:rPr>
-          <w:color w:val="000000"/>
-        </w:rPr>
-        <w:t xml:space="preserve"> sowie das Hauptfenster. Das Hauptfenster wiederrum enthält die Patientenverwaltung. </w:t>
+        <w:t xml:space="preserve">Adminbereich sowie das Hauptfenster. Das Hauptfenster wiederrum enthält die Patientenverwaltung. </w:t>
       </w:r>
     </w:p>
     <w:p>
@@ -355,14 +347,12 @@
                 <w:b w:val="0"/>
               </w:rPr>
             </w:pPr>
-            <w:proofErr w:type="spellStart"/>
             <w:r>
               <w:rPr>
                 <w:b w:val="0"/>
               </w:rPr>
               <w:t>Adminbereich</w:t>
             </w:r>
-            <w:proofErr w:type="spellEnd"/>
           </w:p>
         </w:tc>
         <w:tc>
@@ -373,11 +363,9 @@
             <w:pPr>
               <w:cnfStyle w:val="000000100000" w:firstRow="0" w:lastRow="0" w:firstColumn="0" w:lastColumn="0" w:oddVBand="0" w:evenVBand="0" w:oddHBand="1" w:evenHBand="0" w:firstRowFirstColumn="0" w:firstRowLastColumn="0" w:lastRowFirstColumn="0" w:lastRowLastColumn="0"/>
             </w:pPr>
-            <w:proofErr w:type="spellStart"/>
             <w:r>
               <w:t>UserManagement</w:t>
             </w:r>
-            <w:proofErr w:type="spellEnd"/>
           </w:p>
         </w:tc>
       </w:tr>
@@ -393,14 +381,12 @@
                 <w:b w:val="0"/>
               </w:rPr>
             </w:pPr>
-            <w:proofErr w:type="spellStart"/>
             <w:r>
               <w:rPr>
                 <w:b w:val="0"/>
               </w:rPr>
               <w:t>LoginScreen</w:t>
             </w:r>
-            <w:proofErr w:type="spellEnd"/>
           </w:p>
         </w:tc>
         <w:tc>
@@ -411,11 +397,9 @@
             <w:pPr>
               <w:cnfStyle w:val="000000000000" w:firstRow="0" w:lastRow="0" w:firstColumn="0" w:lastColumn="0" w:oddVBand="0" w:evenVBand="0" w:oddHBand="0" w:evenHBand="0" w:firstRowFirstColumn="0" w:firstRowLastColumn="0" w:lastRowFirstColumn="0" w:lastRowLastColumn="0"/>
             </w:pPr>
-            <w:proofErr w:type="spellStart"/>
             <w:r>
               <w:t>UserManagement</w:t>
             </w:r>
-            <w:proofErr w:type="spellEnd"/>
           </w:p>
         </w:tc>
       </w:tr>
@@ -450,30 +434,15 @@
             <w:pPr>
               <w:cnfStyle w:val="000000100000" w:firstRow="0" w:lastRow="0" w:firstColumn="0" w:lastColumn="0" w:oddVBand="0" w:evenVBand="0" w:oddHBand="1" w:evenHBand="0" w:firstRowFirstColumn="0" w:firstRowLastColumn="0" w:lastRowFirstColumn="0" w:lastRowLastColumn="0"/>
             </w:pPr>
-            <w:proofErr w:type="spellStart"/>
             <w:r>
               <w:t>UserManagement</w:t>
             </w:r>
-            <w:proofErr w:type="spellEnd"/>
             <w:r>
               <w:t xml:space="preserve">, </w:t>
             </w:r>
             <w:r>
-              <w:t xml:space="preserve">, </w:t>
+              <w:t>, ZimmerManagement, UpdateManagement</w:t>
             </w:r>
-            <w:proofErr w:type="spellStart"/>
-            <w:r>
-              <w:t>ZimmerManagement</w:t>
-            </w:r>
-            <w:proofErr w:type="spellEnd"/>
-            <w:r>
-              <w:t xml:space="preserve">, </w:t>
-            </w:r>
-            <w:proofErr w:type="spellStart"/>
-            <w:r>
-              <w:t>UpdateManagement</w:t>
-            </w:r>
-            <w:proofErr w:type="spellEnd"/>
           </w:p>
         </w:tc>
       </w:tr>
@@ -505,27 +474,18 @@
             <w:pPr>
               <w:cnfStyle w:val="000000000000" w:firstRow="0" w:lastRow="0" w:firstColumn="0" w:lastColumn="0" w:oddVBand="0" w:evenVBand="0" w:oddHBand="0" w:evenHBand="0" w:firstRowFirstColumn="0" w:firstRowLastColumn="0" w:lastRowFirstColumn="0" w:lastRowLastColumn="0"/>
             </w:pPr>
-            <w:proofErr w:type="spellStart"/>
             <w:r>
               <w:t>PatientenManagement</w:t>
             </w:r>
-            <w:proofErr w:type="spellEnd"/>
             <w:r>
               <w:t xml:space="preserve">, </w:t>
             </w:r>
-            <w:proofErr w:type="spellStart"/>
             <w:r>
               <w:t>ZimmerManagement</w:t>
             </w:r>
-            <w:proofErr w:type="spellEnd"/>
             <w:r>
-              <w:t xml:space="preserve">, </w:t>
+              <w:t>, UpdateManagement</w:t>
             </w:r>
-            <w:proofErr w:type="spellStart"/>
-            <w:r>
-              <w:t>UpdateManagement</w:t>
-            </w:r>
-            <w:proofErr w:type="spellEnd"/>
           </w:p>
         </w:tc>
       </w:tr>
@@ -1048,13 +1008,8 @@
         <w:t xml:space="preserve"> sie</w:t>
       </w:r>
       <w:r>
-        <w:t xml:space="preserve"> eine Relation zur </w:t>
-      </w:r>
-      <w:proofErr w:type="spellStart"/>
-      <w:r>
-        <w:t>DatabaseManagement</w:t>
-      </w:r>
-      <w:proofErr w:type="spellEnd"/>
+        <w:t xml:space="preserve"> eine Relation zur DatabaseManagement</w:t>
+      </w:r>
       <w:r>
         <w:t xml:space="preserve">-Klasse. Sie rufen die Methoden der DBM-Klasse auf. Es handelt sich auch hier um eine Unidirektionale Assoziation in Richtung der DBM-Klasse. </w:t>
       </w:r>
@@ -1175,14 +1130,12 @@
                 <w:b w:val="0"/>
               </w:rPr>
             </w:pPr>
-            <w:proofErr w:type="spellStart"/>
             <w:r>
               <w:rPr>
                 <w:b w:val="0"/>
               </w:rPr>
               <w:t>Adminbereich</w:t>
             </w:r>
-            <w:proofErr w:type="spellEnd"/>
           </w:p>
         </w:tc>
         <w:tc>
@@ -1196,11 +1149,9 @@
             <w:r>
               <w:t xml:space="preserve">Verwaltet das Anlegen und Löschen von Usern über eine GUI und über Kommunikation mit dem </w:t>
             </w:r>
-            <w:proofErr w:type="spellStart"/>
             <w:r>
               <w:t>UserManagement</w:t>
             </w:r>
-            <w:proofErr w:type="spellEnd"/>
           </w:p>
         </w:tc>
       </w:tr>
@@ -1216,14 +1167,12 @@
                 <w:b w:val="0"/>
               </w:rPr>
             </w:pPr>
-            <w:proofErr w:type="spellStart"/>
             <w:r>
               <w:rPr>
                 <w:b w:val="0"/>
               </w:rPr>
               <w:t>LoginScreen</w:t>
             </w:r>
-            <w:proofErr w:type="spellEnd"/>
           </w:p>
         </w:tc>
         <w:tc>
@@ -1246,11 +1195,9 @@
             <w:r>
               <w:t xml:space="preserve"> über Kommunikation mit </w:t>
             </w:r>
-            <w:proofErr w:type="spellStart"/>
             <w:r>
               <w:t>UserManagement</w:t>
             </w:r>
-            <w:proofErr w:type="spellEnd"/>
           </w:p>
         </w:tc>
       </w:tr>
@@ -1340,14 +1287,12 @@
                 <w:b w:val="0"/>
               </w:rPr>
             </w:pPr>
-            <w:proofErr w:type="spellStart"/>
             <w:r>
               <w:rPr>
                 <w:b w:val="0"/>
               </w:rPr>
               <w:t>ZimmerManagement</w:t>
             </w:r>
-            <w:proofErr w:type="spellEnd"/>
           </w:p>
         </w:tc>
         <w:tc>
@@ -1376,7 +1321,6 @@
                 <w:b w:val="0"/>
               </w:rPr>
             </w:pPr>
-            <w:proofErr w:type="spellStart"/>
             <w:r>
               <w:rPr>
                 <w:b w:val="0"/>
@@ -1389,7 +1333,6 @@
               </w:rPr>
               <w:t>Management</w:t>
             </w:r>
-            <w:proofErr w:type="spellEnd"/>
           </w:p>
         </w:tc>
         <w:tc>
@@ -1421,7 +1364,6 @@
                 <w:b w:val="0"/>
               </w:rPr>
             </w:pPr>
-            <w:proofErr w:type="spellStart"/>
             <w:r>
               <w:rPr>
                 <w:b w:val="0"/>
@@ -1434,7 +1376,6 @@
               </w:rPr>
               <w:t>Management</w:t>
             </w:r>
-            <w:proofErr w:type="spellEnd"/>
           </w:p>
         </w:tc>
         <w:tc>
@@ -1466,7 +1407,6 @@
                 <w:b w:val="0"/>
               </w:rPr>
             </w:pPr>
-            <w:proofErr w:type="spellStart"/>
             <w:r>
               <w:rPr>
                 <w:b w:val="0"/>
@@ -1479,7 +1419,6 @@
               </w:rPr>
               <w:t>Management</w:t>
             </w:r>
-            <w:proofErr w:type="spellEnd"/>
           </w:p>
         </w:tc>
         <w:tc>
@@ -1514,7 +1453,6 @@
                 <w:b w:val="0"/>
               </w:rPr>
             </w:pPr>
-            <w:proofErr w:type="spellStart"/>
             <w:r>
               <w:rPr>
                 <w:b w:val="0"/>
@@ -1527,7 +1465,6 @@
               </w:rPr>
               <w:t>Management</w:t>
             </w:r>
-            <w:proofErr w:type="spellEnd"/>
           </w:p>
         </w:tc>
         <w:tc>
@@ -1562,7 +1499,6 @@
           <w:color w:val="4F6228" w:themeColor="accent3" w:themeShade="80"/>
         </w:rPr>
       </w:pPr>
-      <w:proofErr w:type="spellStart"/>
       <w:r>
         <w:rPr>
           <w:rStyle w:val="Buchtitel"/>
@@ -1570,7 +1506,6 @@
         </w:rPr>
         <w:t>Adminbereich</w:t>
       </w:r>
-      <w:proofErr w:type="spellEnd"/>
     </w:p>
     <w:p>
       <w:pPr>
@@ -1582,35 +1517,7 @@
         <w:rPr>
           <w:color w:val="000000"/>
         </w:rPr>
-        <w:t xml:space="preserve">Diese GUI öffnet sich, wenn der Admin sich eingeloggt hat. Sie ist ausschließlich über den </w:t>
-      </w:r>
-      <w:proofErr w:type="spellStart"/>
-      <w:r>
-        <w:rPr>
-          <w:color w:val="000000"/>
-        </w:rPr>
-        <w:t>Adminbenutzer</w:t>
-      </w:r>
-      <w:proofErr w:type="spellEnd"/>
-      <w:r>
-        <w:rPr>
-          <w:color w:val="000000"/>
-        </w:rPr>
-        <w:t xml:space="preserve"> und das zugehörige Passwort zu erreichen. Über Kommunikation mit dem </w:t>
-      </w:r>
-      <w:proofErr w:type="spellStart"/>
-      <w:r>
-        <w:rPr>
-          <w:color w:val="000000"/>
-        </w:rPr>
-        <w:t>UserManagement</w:t>
-      </w:r>
-      <w:proofErr w:type="spellEnd"/>
-      <w:r>
-        <w:rPr>
-          <w:color w:val="000000"/>
-        </w:rPr>
-        <w:t xml:space="preserve"> und damit der Datenbank, werden User angelegt und gelöscht. Die Daten, die auf der GUI eingegeben wurden werden über die Wrapperklassen übergeben. Mit der Rückmeldung der Managementklasse werden dem User dann Nachrichten über Erfolg und Misserfolg des Vorgangs weitergegeben.</w:t>
+        <w:t>Diese GUI öffnet sich, wenn der Admin sich eingeloggt hat. Sie ist ausschließlich über den Adminbenutzer und das zugehörige Passwort zu erreichen. Über Kommunikation mit dem UserManagement und damit der Datenbank, werden User angelegt und gelöscht. Die Daten, die auf der GUI eingegeben wurden werden über die Wrapperklassen übergeben. Mit der Rückmeldung der Managementklasse werden dem User dann Nachrichten über Erfolg und Misserfolg des Vorgangs weitergegeben.</w:t>
       </w:r>
     </w:p>
     <w:p>
@@ -1627,7 +1534,6 @@
           <w:color w:val="4F6228" w:themeColor="accent3" w:themeShade="80"/>
         </w:rPr>
       </w:pPr>
-      <w:proofErr w:type="spellStart"/>
       <w:r>
         <w:rPr>
           <w:rStyle w:val="Buchtitel"/>
@@ -1635,7 +1541,6 @@
         </w:rPr>
         <w:t>LoginScreen</w:t>
       </w:r>
-      <w:proofErr w:type="spellEnd"/>
     </w:p>
     <w:p>
       <w:pPr>
@@ -1653,49 +1558,7 @@
         <w:rPr>
           <w:color w:val="000000"/>
         </w:rPr>
-        <w:t xml:space="preserve">. Von hier aus kann in den </w:t>
-      </w:r>
-      <w:proofErr w:type="spellStart"/>
-      <w:r>
-        <w:rPr>
-          <w:color w:val="000000"/>
-        </w:rPr>
-        <w:t>Adminbereich</w:t>
-      </w:r>
-      <w:proofErr w:type="spellEnd"/>
-      <w:r>
-        <w:rPr>
-          <w:color w:val="000000"/>
-        </w:rPr>
-        <w:t xml:space="preserve"> oder das Hauptfenster gewechselt werden. Beides passiert über das Einloggen. Über Kommunikation mit dem </w:t>
-      </w:r>
-      <w:proofErr w:type="spellStart"/>
-      <w:r>
-        <w:rPr>
-          <w:color w:val="000000"/>
-        </w:rPr>
-        <w:t>UserManagement</w:t>
-      </w:r>
-      <w:proofErr w:type="spellEnd"/>
-      <w:r>
-        <w:rPr>
-          <w:color w:val="000000"/>
-        </w:rPr>
-        <w:t xml:space="preserve"> werden die Daten auf Gültigkeit überprüft. Wenn sie gültig sind, wird der User eingeloggt, indem der </w:t>
-      </w:r>
-      <w:proofErr w:type="spellStart"/>
-      <w:r>
-        <w:rPr>
-          <w:color w:val="000000"/>
-        </w:rPr>
-        <w:t>LoginScreen</w:t>
-      </w:r>
-      <w:proofErr w:type="spellEnd"/>
-      <w:r>
-        <w:rPr>
-          <w:color w:val="000000"/>
-        </w:rPr>
-        <w:t xml:space="preserve"> eine neue GU</w:t>
+        <w:t>. Von hier aus kann in den Adminbereich oder das Hauptfenster gewechselt werden. Beides passiert über das Einloggen. Über Kommunikation mit dem UserManagement werden die Daten auf Gültigkeit überprüft. Wenn sie gültig sind, wird der User eingeloggt, indem der LoginScreen eine neue GU</w:t>
       </w:r>
       <w:r>
         <w:rPr>
@@ -1736,63 +1599,7 @@
         <w:rPr>
           <w:color w:val="000000"/>
         </w:rPr>
-        <w:t xml:space="preserve">Das Hauptfenster kommuniziert mit dem </w:t>
-      </w:r>
-      <w:proofErr w:type="spellStart"/>
-      <w:r>
-        <w:rPr>
-          <w:color w:val="000000"/>
-        </w:rPr>
-        <w:t>ZimmerManagement</w:t>
-      </w:r>
-      <w:proofErr w:type="spellEnd"/>
-      <w:r>
-        <w:rPr>
-          <w:color w:val="000000"/>
-        </w:rPr>
-        <w:t xml:space="preserve"> und dem </w:t>
-      </w:r>
-      <w:proofErr w:type="spellStart"/>
-      <w:r>
-        <w:rPr>
-          <w:color w:val="000000"/>
-        </w:rPr>
-        <w:t>UpdateManagement</w:t>
-      </w:r>
-      <w:proofErr w:type="spellEnd"/>
-      <w:r>
-        <w:rPr>
-          <w:color w:val="000000"/>
-        </w:rPr>
-        <w:t xml:space="preserve"> um die Transferliste und die </w:t>
-      </w:r>
-      <w:proofErr w:type="spellStart"/>
-      <w:r>
-        <w:rPr>
-          <w:color w:val="000000"/>
-        </w:rPr>
-        <w:t>Progressbars</w:t>
-      </w:r>
-      <w:proofErr w:type="spellEnd"/>
-      <w:r>
-        <w:rPr>
-          <w:color w:val="000000"/>
-        </w:rPr>
-        <w:t xml:space="preserve">, die den Füllstand des Krankenhauses angeben auf dem neusten Stand zu halten und anzuzeigen. Wird die Patientenverwaltung geöffnet, erstellt das Hauptfenster diese Instanz nach dem in </w:t>
-      </w:r>
-      <w:proofErr w:type="spellStart"/>
-      <w:r>
-        <w:rPr>
-          <w:color w:val="000000"/>
-        </w:rPr>
-        <w:t>LoginScreen</w:t>
-      </w:r>
-      <w:proofErr w:type="spellEnd"/>
-      <w:r>
-        <w:rPr>
-          <w:color w:val="000000"/>
-        </w:rPr>
-        <w:t xml:space="preserve"> beschriebenen Prinzip.</w:t>
+        <w:t>Das Hauptfenster kommuniziert mit dem ZimmerManagement und dem UpdateManagement um die Transferliste und die Progressbars, die den Füllstand des Krankenhauses angeben auf dem neusten Stand zu halten und anzuzeigen. Wird die Patientenverwaltung geöffnet, erstellt das Hauptfenster diese Instanz nach dem in LoginScreen beschriebenen Prinzip.</w:t>
       </w:r>
     </w:p>
     <w:p>
@@ -1825,30 +1632,15 @@
         </w:rPr>
         <w:t xml:space="preserve">Die Patientenverwaltung fungiert als Herzstück der Anwendung. Hier kann der User hauptsächlich aktiv werden und die Datenbank durch Aufnahmen und Entlassungen beschreiben. Dafür findet Kommunikation mit dem </w:t>
       </w:r>
-      <w:proofErr w:type="spellStart"/>
-      <w:r>
-        <w:t>PatientenManagement</w:t>
-      </w:r>
-      <w:proofErr w:type="spellEnd"/>
-      <w:r>
-        <w:t xml:space="preserve">, </w:t>
-      </w:r>
-      <w:proofErr w:type="spellStart"/>
-      <w:r>
-        <w:t>ZimmerManagement</w:t>
-      </w:r>
-      <w:proofErr w:type="spellEnd"/>
+      <w:r>
+        <w:t>PatientenManagement, ZimmerManagement</w:t>
+      </w:r>
       <w:r>
         <w:t xml:space="preserve"> und</w:t>
       </w:r>
       <w:r>
-        <w:t xml:space="preserve"> </w:t>
-      </w:r>
-      <w:proofErr w:type="spellStart"/>
-      <w:r>
-        <w:t>UpdateManagement</w:t>
-      </w:r>
-      <w:proofErr w:type="spellEnd"/>
+        <w:t xml:space="preserve"> UpdateManagement</w:t>
+      </w:r>
       <w:r>
         <w:t xml:space="preserve"> statt. </w:t>
       </w:r>
@@ -1864,15 +1656,26 @@
         <w:t>nicht</w:t>
       </w:r>
       <w:r>
-        <w:t xml:space="preserve"> an die DB weitergeleitet und gespeichert. </w:t>
+        <w:t xml:space="preserve"> an die DB w</w:t>
+      </w:r>
+      <w:r>
+        <w:t xml:space="preserve">eitergeleitet und gespeichert. </w:t>
       </w:r>
     </w:p>
     <w:p>
       <w:pPr>
         <w:rPr>
-          <w:color w:val="000000"/>
-        </w:rPr>
-      </w:pPr>
+          <w:rStyle w:val="Buchtitel"/>
+          <w:color w:val="4F6228" w:themeColor="accent3" w:themeShade="80"/>
+        </w:rPr>
+      </w:pPr>
+      <w:r>
+        <w:rPr>
+          <w:rStyle w:val="Buchtitel"/>
+          <w:color w:val="4F6228" w:themeColor="accent3" w:themeShade="80"/>
+        </w:rPr>
+        <w:t>ZimmerManagement</w:t>
+      </w:r>
     </w:p>
     <w:p>
       <w:pPr>
@@ -1880,8 +1683,190 @@
           <w:color w:val="000000"/>
         </w:rPr>
       </w:pPr>
+      <w:r>
+        <w:rPr>
+          <w:color w:val="000000"/>
+        </w:rPr>
+        <w:t xml:space="preserve">Verwaltet alle Methoden zur Aufteilung der Patienten auf die Stationen und Zimmer. Dazu ermittelt sie anhand der übergebenen Daten die richtige Station und kommuniziert mit dem DatabaseManagement, um die Kapazitäten abzuklären. Ist das richtige Zimmer ermittelt, wird das </w:t>
+      </w:r>
+      <w:r>
+        <w:rPr>
+          <w:color w:val="000000"/>
+        </w:rPr>
+        <w:t>DatabaseManagement</w:t>
+      </w:r>
+      <w:r>
+        <w:rPr>
+          <w:color w:val="000000"/>
+        </w:rPr>
+        <w:t xml:space="preserve"> beauftragt, den Patienten einzuspeichern und mit dem richtigen Bett zu verknüpfen.</w:t>
+      </w:r>
+    </w:p>
+    <w:p>
+      <w:pPr>
+        <w:rPr>
+          <w:rStyle w:val="Buchtitel"/>
+          <w:color w:val="4F6228" w:themeColor="accent3" w:themeShade="80"/>
+        </w:rPr>
+      </w:pPr>
+      <w:r>
+        <w:rPr>
+          <w:rStyle w:val="Buchtitel"/>
+          <w:color w:val="4F6228" w:themeColor="accent3" w:themeShade="80"/>
+        </w:rPr>
+        <w:t>UserManagement</w:t>
+      </w:r>
+    </w:p>
+    <w:p>
+      <w:pPr>
+        <w:rPr>
+          <w:color w:val="000000"/>
+        </w:rPr>
+      </w:pPr>
+      <w:r>
+        <w:rPr>
+          <w:color w:val="000000"/>
+        </w:rPr>
+        <w:t>Enthält</w:t>
+      </w:r>
+      <w:r>
+        <w:rPr>
+          <w:color w:val="000000"/>
+        </w:rPr>
+        <w:t xml:space="preserve"> alle Methoden zur </w:t>
+      </w:r>
+      <w:r>
+        <w:rPr>
+          <w:color w:val="000000"/>
+        </w:rPr>
+        <w:t>Verwaltung der Patienten</w:t>
+      </w:r>
+      <w:r>
+        <w:rPr>
+          <w:color w:val="000000"/>
+        </w:rPr>
+        <w:t xml:space="preserve">. </w:t>
+      </w:r>
+      <w:r>
+        <w:rPr>
+          <w:color w:val="000000"/>
+        </w:rPr>
+        <w:t>Kommuniziert  über das DatabaseManagement mit der Datenbank und gibt so User-Anlegungen in Auftrag, gleich Login Daten ab etc.</w:t>
+      </w:r>
+    </w:p>
+    <w:p>
+      <w:pPr>
+        <w:rPr>
+          <w:rStyle w:val="Buchtitel"/>
+          <w:color w:val="4F6228" w:themeColor="accent3" w:themeShade="80"/>
+        </w:rPr>
+      </w:pPr>
+      <w:r>
+        <w:rPr>
+          <w:rStyle w:val="Buchtitel"/>
+          <w:color w:val="4F6228" w:themeColor="accent3" w:themeShade="80"/>
+        </w:rPr>
+        <w:t>UpdateManagement</w:t>
+      </w:r>
+    </w:p>
+    <w:p>
+      <w:pPr>
+        <w:rPr>
+          <w:color w:val="000000"/>
+        </w:rPr>
+      </w:pPr>
+      <w:r>
+        <w:rPr>
+          <w:color w:val="000000"/>
+        </w:rPr>
+        <w:t>Besteht aus Methoden, über die man die aktuellen Daten immer über DatabaseManagement von der Datenbank holen kann, z.B. um die GUI immer aktuell zu halten.</w:t>
+      </w:r>
+    </w:p>
+    <w:p>
+      <w:pPr>
+        <w:rPr>
+          <w:rStyle w:val="Buchtitel"/>
+          <w:color w:val="4F6228" w:themeColor="accent3" w:themeShade="80"/>
+        </w:rPr>
+      </w:pPr>
+      <w:r>
+        <w:rPr>
+          <w:rStyle w:val="Buchtitel"/>
+          <w:color w:val="4F6228" w:themeColor="accent3" w:themeShade="80"/>
+        </w:rPr>
+        <w:t>Patienten</w:t>
+      </w:r>
+      <w:r>
+        <w:rPr>
+          <w:rStyle w:val="Buchtitel"/>
+          <w:color w:val="4F6228" w:themeColor="accent3" w:themeShade="80"/>
+        </w:rPr>
+        <w:t>Management</w:t>
+      </w:r>
+    </w:p>
+    <w:p>
+      <w:pPr>
+        <w:rPr>
+          <w:color w:val="000000"/>
+        </w:rPr>
+      </w:pPr>
+      <w:r>
+        <w:rPr>
+          <w:color w:val="000000"/>
+        </w:rPr>
+        <w:t>Verwaltet alle Methoden um Patienten anzulegen und zu löschen. Über diese Klasse werden Aufnahme und Entlassung geregelt.</w:t>
+      </w:r>
+    </w:p>
+    <w:p>
+      <w:pPr>
+        <w:rPr>
+          <w:rStyle w:val="Buchtitel"/>
+          <w:color w:val="4F6228" w:themeColor="accent3" w:themeShade="80"/>
+        </w:rPr>
+      </w:pPr>
+      <w:r>
+        <w:rPr>
+          <w:rStyle w:val="Buchtitel"/>
+          <w:color w:val="4F6228" w:themeColor="accent3" w:themeShade="80"/>
+        </w:rPr>
+        <w:t>DatabaseManagement</w:t>
+      </w:r>
+    </w:p>
+    <w:p>
+      <w:pPr>
+        <w:rPr>
+          <w:color w:val="000000"/>
+        </w:rPr>
+      </w:pPr>
+      <w:r>
+        <w:rPr>
+          <w:color w:val="000000"/>
+        </w:rPr>
+        <w:t>Verwaltet die komplette Datenbank von Programmlogikseite. Erstellt die Verbindung, setzt SQL Abfragen und Insert Befehle ab. Liefert Daten und speist diese ein. Dient als alleinige Schnittstelle zwischen Programmlogik und Datenbank.</w:t>
+      </w:r>
       <w:bookmarkStart w:id="0" w:name="_GoBack"/>
       <w:bookmarkEnd w:id="0"/>
+    </w:p>
+    <w:p>
+      <w:pPr>
+        <w:rPr>
+          <w:color w:val="000000"/>
+        </w:rPr>
+      </w:pPr>
+    </w:p>
+    <w:p>
+      <w:pPr>
+        <w:rPr>
+          <w:color w:val="000000"/>
+        </w:rPr>
+      </w:pPr>
+    </w:p>
+    <w:p>
+      <w:pPr>
+        <w:rPr>
+          <w:color w:val="000000"/>
+        </w:rPr>
+      </w:pPr>
     </w:p>
     <w:sectPr>
       <w:pgSz w:w="11906" w:h="16838"/>
@@ -4623,7 +4608,7 @@
 </file>
 
 <file path=customXml/itemProps1.xml><?xml version="1.0" encoding="utf-8"?>
-<ds:datastoreItem xmlns:ds="http://schemas.openxmlformats.org/officeDocument/2006/customXml" ds:itemID="{C6C2BA7F-2189-407D-B90E-5150B89AC7B5}">
+<ds:datastoreItem xmlns:ds="http://schemas.openxmlformats.org/officeDocument/2006/customXml" ds:itemID="{8788E1F1-6B59-405F-893B-B60932A1EDCF}">
   <ds:schemaRefs>
     <ds:schemaRef ds:uri="http://schemas.openxmlformats.org/officeDocument/2006/bibliography"/>
   </ds:schemaRefs>

</xml_diff>

<commit_message>
Feindesign fertig und abgegeben, Präsentation weiter entwickelt
</commit_message>
<xml_diff>
--- a/Artefakte/Feindesign.docx
+++ b/Artefakte/Feindesign.docx
@@ -48,9 +48,7 @@
     </w:p>
     <w:p>
       <w:pPr>
-        <w:rPr>
-          <w:color w:val="000000"/>
-        </w:rPr>
+        <w:keepNext/>
       </w:pPr>
       <w:r>
         <w:rPr>
@@ -59,10 +57,10 @@
           <w:lang w:eastAsia="de-DE"/>
         </w:rPr>
         <w:drawing>
-          <wp:inline distT="0" distB="0" distL="0" distR="0">
-            <wp:extent cx="5760720" cy="3305886"/>
-            <wp:effectExtent l="0" t="0" r="0" b="8890"/>
-            <wp:docPr id="1" name="Grafik 1" descr="F:\Dokumente\Uni bzw. Hochschule\Hochschule Offenburg\AI4_SS2019\Projekt 1\SoftBed\Design\Klassendiagram\Klassendiagramm_aktuell.jpg"/>
+          <wp:inline distT="0" distB="0" distL="0" distR="0" wp14:anchorId="35C97467" wp14:editId="0C8376C7">
+            <wp:extent cx="6438643" cy="2912533"/>
+            <wp:effectExtent l="0" t="0" r="635" b="2540"/>
+            <wp:docPr id="5" name="Grafik 5" descr="F:\Dokumente\Uni bzw. Hochschule\Hochschule Offenburg\AI4_SS2019\Projekt 1\SoftBed\Design\Klassendiagram\Klassendiagramm_19_06_19.jpg"/>
             <wp:cNvGraphicFramePr>
               <a:graphicFrameLocks xmlns:a="http://schemas.openxmlformats.org/drawingml/2006/main" noChangeAspect="1"/>
             </wp:cNvGraphicFramePr>
@@ -70,13 +68,13 @@
               <a:graphicData uri="http://schemas.openxmlformats.org/drawingml/2006/picture">
                 <pic:pic xmlns:pic="http://schemas.openxmlformats.org/drawingml/2006/picture">
                   <pic:nvPicPr>
-                    <pic:cNvPr id="0" name="Picture 1" descr="F:\Dokumente\Uni bzw. Hochschule\Hochschule Offenburg\AI4_SS2019\Projekt 1\SoftBed\Design\Klassendiagram\Klassendiagramm_aktuell.jpg"/>
+                    <pic:cNvPr id="0" name="Picture 1" descr="F:\Dokumente\Uni bzw. Hochschule\Hochschule Offenburg\AI4_SS2019\Projekt 1\SoftBed\Design\Klassendiagram\Klassendiagramm_19_06_19.jpg"/>
                     <pic:cNvPicPr>
                       <a:picLocks noChangeAspect="1" noChangeArrowheads="1"/>
                     </pic:cNvPicPr>
                   </pic:nvPicPr>
                   <pic:blipFill>
-                    <a:blip r:embed="rId7">
+                    <a:blip r:embed="rId7" cstate="print">
                       <a:biLevel thresh="50000"/>
                       <a:extLst>
                         <a:ext uri="{28A0092B-C50C-407E-A947-70E740481C1C}">
@@ -92,7 +90,7 @@
                   <pic:spPr bwMode="auto">
                     <a:xfrm>
                       <a:off x="0" y="0"/>
-                      <a:ext cx="5760720" cy="3305886"/>
+                      <a:ext cx="6438643" cy="2912533"/>
                     </a:xfrm>
                     <a:prstGeom prst="rect">
                       <a:avLst/>
@@ -111,28 +109,37 @@
     </w:p>
     <w:p>
       <w:pPr>
-        <w:rPr>
-          <w:rStyle w:val="Buchtitel"/>
-        </w:rPr>
-      </w:pPr>
-      <w:r>
-        <w:rPr>
-          <w:rStyle w:val="Buchtitel"/>
-        </w:rPr>
-        <w:t>GUI</w:t>
+        <w:pStyle w:val="Beschriftung"/>
+        <w:rPr>
+          <w:color w:val="000000"/>
+        </w:rPr>
+      </w:pPr>
+      <w:r>
+        <w:t xml:space="preserve">Abbildung </w:t>
+      </w:r>
+      <w:fldSimple w:instr=" SEQ Abbildung \* ARABIC ">
+        <w:r>
+          <w:rPr>
+            <w:noProof/>
+          </w:rPr>
+          <w:t>1</w:t>
+        </w:r>
+      </w:fldSimple>
+      <w:r>
+        <w:t>: Klassendiagramm</w:t>
       </w:r>
     </w:p>
     <w:p>
       <w:pPr>
         <w:rPr>
-          <w:color w:val="000000"/>
-        </w:rPr>
-      </w:pPr>
-      <w:r>
-        <w:rPr>
-          <w:color w:val="000000"/>
-        </w:rPr>
-        <w:t>Die GUI-Komponenten werden im Programm nacheinander durchschritten:</w:t>
+          <w:rStyle w:val="Buchtitel"/>
+        </w:rPr>
+      </w:pPr>
+      <w:r>
+        <w:rPr>
+          <w:rStyle w:val="Buchtitel"/>
+        </w:rPr>
+        <w:t>GUI</w:t>
       </w:r>
     </w:p>
     <w:p>
@@ -145,7 +152,7 @@
         <w:rPr>
           <w:color w:val="000000"/>
         </w:rPr>
-        <w:t>Das Programm öffnet sich auf dem Login-Fenster. Von hier aus kann in verschiedene Richtungen navigiert werden. Um von den einzelnen GUIs wieder zurückkehren zu können, ist die Architektur hierarchisch aufgebaut:</w:t>
+        <w:t>Die GUI-Komponenten werden im Programm nacheinander durchschritten:</w:t>
       </w:r>
     </w:p>
     <w:p>
@@ -158,25 +165,30 @@
         <w:rPr>
           <w:color w:val="000000"/>
         </w:rPr>
-        <w:t xml:space="preserve">Die Login-GUI-Steuerung enthält die GUI für den </w:t>
-      </w:r>
-      <w:proofErr w:type="spellStart"/>
-      <w:r>
-        <w:rPr>
-          <w:color w:val="000000"/>
-        </w:rPr>
-        <w:t>Adminbereich</w:t>
-      </w:r>
-      <w:proofErr w:type="spellEnd"/>
-      <w:r>
-        <w:rPr>
-          <w:color w:val="000000"/>
-        </w:rPr>
-        <w:t xml:space="preserve"> sowie das Hauptfenster. Das Hauptfenster wiederrum enthält die Patientenverwaltung. </w:t>
+        <w:t>Das Programm öffnet sich auf dem Login-Fenster. Von hier aus kann in verschiedene Richtungen navigiert werden. Um von den einzelnen GUIs wieder zurückkehren zu können, ist die Architektur hierarchisch aufgebaut:</w:t>
       </w:r>
     </w:p>
     <w:p>
       <w:pPr>
+        <w:rPr>
+          <w:color w:val="000000"/>
+        </w:rPr>
+      </w:pPr>
+      <w:r>
+        <w:rPr>
+          <w:color w:val="000000"/>
+        </w:rPr>
+        <w:t xml:space="preserve">Die Login-GUI-Steuerung enthält die GUI für den </w:t>
+      </w:r>
+      <w:r>
+        <w:rPr>
+          <w:color w:val="000000"/>
+        </w:rPr>
+        <w:t xml:space="preserve">Adminbereich sowie das Hauptfenster. Das Hauptfenster wiederrum enthält die Patientenverwaltung. </w:t>
+      </w:r>
+    </w:p>
+    <w:p>
+      <w:pPr>
         <w:keepNext/>
       </w:pPr>
       <w:r>
@@ -186,7 +198,7 @@
           <w:lang w:eastAsia="de-DE"/>
         </w:rPr>
         <w:drawing>
-          <wp:inline distT="0" distB="0" distL="0" distR="0" wp14:anchorId="7DABF58D" wp14:editId="48F80DBF">
+          <wp:inline distT="0" distB="0" distL="0" distR="0" wp14:anchorId="72733DDD" wp14:editId="4A194EFB">
             <wp:extent cx="4622491" cy="1518699"/>
             <wp:effectExtent l="0" t="0" r="6985" b="0"/>
             <wp:docPr id="2" name="Grafik 2" descr="F:\Dokumente\Uni bzw. Hochschule\Hochschule Offenburg\AI4_SS2019\Projekt 1\SoftBed\Design\GUI\GUIs_Klassendiagramm.png"/>
@@ -242,27 +254,14 @@
       <w:r>
         <w:t xml:space="preserve">Abbildung </w:t>
       </w:r>
-      <w:r>
-        <w:fldChar w:fldCharType="begin"/>
-      </w:r>
-      <w:r>
-        <w:instrText xml:space="preserve"> SEQ Abbildung \* ARABIC </w:instrText>
-      </w:r>
-      <w:r>
-        <w:fldChar w:fldCharType="separate"/>
-      </w:r>
-      <w:r>
-        <w:rPr>
-          <w:noProof/>
-        </w:rPr>
-        <w:t>1</w:t>
-      </w:r>
-      <w:r>
-        <w:rPr>
-          <w:noProof/>
-        </w:rPr>
-        <w:fldChar w:fldCharType="end"/>
-      </w:r>
+      <w:fldSimple w:instr=" SEQ Abbildung \* ARABIC ">
+        <w:r>
+          <w:rPr>
+            <w:noProof/>
+          </w:rPr>
+          <w:t>2</w:t>
+        </w:r>
+      </w:fldSimple>
       <w:r>
         <w:t>: Klassendiagramm der GUI-Struktur</w:t>
       </w:r>
@@ -350,14 +349,12 @@
                 <w:b w:val="0"/>
               </w:rPr>
             </w:pPr>
-            <w:proofErr w:type="spellStart"/>
             <w:r>
               <w:rPr>
                 <w:b w:val="0"/>
               </w:rPr>
               <w:t>Adminbereich</w:t>
             </w:r>
-            <w:proofErr w:type="spellEnd"/>
           </w:p>
         </w:tc>
         <w:tc>
@@ -368,11 +365,9 @@
             <w:pPr>
               <w:cnfStyle w:val="000000100000" w:firstRow="0" w:lastRow="0" w:firstColumn="0" w:lastColumn="0" w:oddVBand="0" w:evenVBand="0" w:oddHBand="1" w:evenHBand="0" w:firstRowFirstColumn="0" w:firstRowLastColumn="0" w:lastRowFirstColumn="0" w:lastRowLastColumn="0"/>
             </w:pPr>
-            <w:proofErr w:type="spellStart"/>
             <w:r>
               <w:t>UserManagement</w:t>
             </w:r>
-            <w:proofErr w:type="spellEnd"/>
           </w:p>
         </w:tc>
       </w:tr>
@@ -388,14 +383,12 @@
                 <w:b w:val="0"/>
               </w:rPr>
             </w:pPr>
-            <w:proofErr w:type="spellStart"/>
             <w:r>
               <w:rPr>
                 <w:b w:val="0"/>
               </w:rPr>
               <w:t>LoginScreen</w:t>
             </w:r>
-            <w:proofErr w:type="spellEnd"/>
           </w:p>
         </w:tc>
         <w:tc>
@@ -406,11 +399,9 @@
             <w:pPr>
               <w:cnfStyle w:val="000000000000" w:firstRow="0" w:lastRow="0" w:firstColumn="0" w:lastColumn="0" w:oddVBand="0" w:evenVBand="0" w:oddHBand="0" w:evenHBand="0" w:firstRowFirstColumn="0" w:firstRowLastColumn="0" w:lastRowFirstColumn="0" w:lastRowLastColumn="0"/>
             </w:pPr>
-            <w:proofErr w:type="spellStart"/>
             <w:r>
               <w:t>UserManagement</w:t>
             </w:r>
-            <w:proofErr w:type="spellEnd"/>
           </w:p>
         </w:tc>
       </w:tr>
@@ -445,27 +436,9 @@
             <w:pPr>
               <w:cnfStyle w:val="000000100000" w:firstRow="0" w:lastRow="0" w:firstColumn="0" w:lastColumn="0" w:oddVBand="0" w:evenVBand="0" w:oddHBand="1" w:evenHBand="0" w:firstRowFirstColumn="0" w:firstRowLastColumn="0" w:lastRowFirstColumn="0" w:lastRowLastColumn="0"/>
             </w:pPr>
-            <w:proofErr w:type="spellStart"/>
             <w:r>
-              <w:t>UserManagement</w:t>
+              <w:t>UserManagement, , ZimmerManagement, UpdateManagement</w:t>
             </w:r>
-            <w:proofErr w:type="spellEnd"/>
-            <w:r>
-              <w:t xml:space="preserve">, , </w:t>
-            </w:r>
-            <w:proofErr w:type="spellStart"/>
-            <w:r>
-              <w:t>ZimmerManagement</w:t>
-            </w:r>
-            <w:proofErr w:type="spellEnd"/>
-            <w:r>
-              <w:t xml:space="preserve">, </w:t>
-            </w:r>
-            <w:proofErr w:type="spellStart"/>
-            <w:r>
-              <w:t>UpdateManagement</w:t>
-            </w:r>
-            <w:proofErr w:type="spellEnd"/>
           </w:p>
         </w:tc>
       </w:tr>
@@ -497,27 +470,9 @@
             <w:pPr>
               <w:cnfStyle w:val="000000000000" w:firstRow="0" w:lastRow="0" w:firstColumn="0" w:lastColumn="0" w:oddVBand="0" w:evenVBand="0" w:oddHBand="0" w:evenHBand="0" w:firstRowFirstColumn="0" w:firstRowLastColumn="0" w:lastRowFirstColumn="0" w:lastRowLastColumn="0"/>
             </w:pPr>
-            <w:proofErr w:type="spellStart"/>
             <w:r>
-              <w:t>PatientenManagement</w:t>
+              <w:t>PatientenManagement, ZimmerManagement, UpdateManagement</w:t>
             </w:r>
-            <w:proofErr w:type="spellEnd"/>
-            <w:r>
-              <w:t xml:space="preserve">, </w:t>
-            </w:r>
-            <w:proofErr w:type="spellStart"/>
-            <w:r>
-              <w:t>ZimmerManagement</w:t>
-            </w:r>
-            <w:proofErr w:type="spellEnd"/>
-            <w:r>
-              <w:t xml:space="preserve">, </w:t>
-            </w:r>
-            <w:proofErr w:type="spellStart"/>
-            <w:r>
-              <w:t>UpdateManagement</w:t>
-            </w:r>
-            <w:proofErr w:type="spellEnd"/>
           </w:p>
         </w:tc>
       </w:tr>
@@ -574,7 +529,7 @@
         <mc:AlternateContent>
           <mc:Choice Requires="wps">
             <w:drawing>
-              <wp:anchor distT="0" distB="0" distL="114300" distR="114300" simplePos="0" relativeHeight="251662336" behindDoc="0" locked="0" layoutInCell="1" allowOverlap="1" wp14:anchorId="6544FDEB" wp14:editId="22CE07C6">
+              <wp:anchor distT="0" distB="0" distL="114300" distR="114300" simplePos="0" relativeHeight="251662336" behindDoc="0" locked="0" layoutInCell="1" allowOverlap="1" wp14:anchorId="47F7CB39" wp14:editId="083C33F6">
                 <wp:simplePos x="0" y="0"/>
                 <wp:positionH relativeFrom="column">
                   <wp:posOffset>2494915</wp:posOffset>
@@ -641,7 +596,7 @@
               </wp:anchor>
             </w:drawing>
           </mc:Choice>
-          <mc:Fallback xmlns:w16se="http://schemas.microsoft.com/office/word/2015/wordml/symex" xmlns:w16cid="http://schemas.microsoft.com/office/word/2016/wordml/cid" xmlns:w15="http://schemas.microsoft.com/office/word/2012/wordml" xmlns:am3d="http://schemas.microsoft.com/office/drawing/2017/model3d" xmlns:aink="http://schemas.microsoft.com/office/drawing/2016/ink" xmlns:cx8="http://schemas.microsoft.com/office/drawing/2016/5/14/chartex" xmlns:cx7="http://schemas.microsoft.com/office/drawing/2016/5/13/chartex" xmlns:cx6="http://schemas.microsoft.com/office/drawing/2016/5/12/chartex" xmlns:cx5="http://schemas.microsoft.com/office/drawing/2016/5/11/chartex" xmlns:cx4="http://schemas.microsoft.com/office/drawing/2016/5/10/chartex" xmlns:cx3="http://schemas.microsoft.com/office/drawing/2016/5/9/chartex" xmlns:cx2="http://schemas.microsoft.com/office/drawing/2015/10/21/chartex" xmlns:cx1="http://schemas.microsoft.com/office/drawing/2015/9/8/chartex" xmlns:cx="http://schemas.microsoft.com/office/drawing/2014/chartex">
+          <mc:Fallback xmlns:cx="http://schemas.microsoft.com/office/drawing/2014/chartex" xmlns:cx1="http://schemas.microsoft.com/office/drawing/2015/9/8/chartex" xmlns:cx2="http://schemas.microsoft.com/office/drawing/2015/10/21/chartex" xmlns:cx3="http://schemas.microsoft.com/office/drawing/2016/5/9/chartex" xmlns:cx4="http://schemas.microsoft.com/office/drawing/2016/5/10/chartex" xmlns:cx5="http://schemas.microsoft.com/office/drawing/2016/5/11/chartex" xmlns:cx6="http://schemas.microsoft.com/office/drawing/2016/5/12/chartex" xmlns:cx7="http://schemas.microsoft.com/office/drawing/2016/5/13/chartex" xmlns:cx8="http://schemas.microsoft.com/office/drawing/2016/5/14/chartex" xmlns:aink="http://schemas.microsoft.com/office/drawing/2016/ink" xmlns:am3d="http://schemas.microsoft.com/office/drawing/2017/model3d" xmlns:w15="http://schemas.microsoft.com/office/word/2012/wordml" xmlns:w16cid="http://schemas.microsoft.com/office/word/2016/wordml/cid" xmlns:w16se="http://schemas.microsoft.com/office/word/2015/wordml/symex">
             <w:pict>
               <v:rect w14:anchorId="7A391E60" id="Rechteck 6" o:spid="_x0000_s1026" style="position:absolute;margin-left:196.45pt;margin-top:93.4pt;width:195.3pt;height:49.45pt;z-index:251662336;visibility:visible;mso-wrap-style:square;mso-width-percent:0;mso-height-percent:0;mso-wrap-distance-left:9pt;mso-wrap-distance-top:0;mso-wrap-distance-right:9pt;mso-wrap-distance-bottom:0;mso-position-horizontal:absolute;mso-position-horizontal-relative:text;mso-position-vertical:absolute;mso-position-vertical-relative:text;mso-width-percent:0;mso-height-percent:0;mso-width-relative:margin;mso-height-relative:margin;v-text-anchor:middle" o:gfxdata="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" filled="f" strokecolor="#9bbb59 [3206]">
                 <v:stroke dashstyle="dashDot"/>
@@ -658,7 +613,7 @@
         <mc:AlternateContent>
           <mc:Choice Requires="wps">
             <w:drawing>
-              <wp:anchor distT="0" distB="0" distL="114300" distR="114300" simplePos="0" relativeHeight="251666432" behindDoc="0" locked="0" layoutInCell="1" allowOverlap="1" wp14:anchorId="12B4F77A" wp14:editId="4386BB11">
+              <wp:anchor distT="0" distB="0" distL="114300" distR="114300" simplePos="0" relativeHeight="251666432" behindDoc="0" locked="0" layoutInCell="1" allowOverlap="1" wp14:anchorId="08A20736" wp14:editId="4AFB67DA">
                 <wp:simplePos x="0" y="0"/>
                 <wp:positionH relativeFrom="column">
                   <wp:posOffset>2496185</wp:posOffset>
@@ -725,7 +680,7 @@
               </wp:anchor>
             </w:drawing>
           </mc:Choice>
-          <mc:Fallback xmlns:w16se="http://schemas.microsoft.com/office/word/2015/wordml/symex" xmlns:w16cid="http://schemas.microsoft.com/office/word/2016/wordml/cid" xmlns:w15="http://schemas.microsoft.com/office/word/2012/wordml" xmlns:am3d="http://schemas.microsoft.com/office/drawing/2017/model3d" xmlns:aink="http://schemas.microsoft.com/office/drawing/2016/ink" xmlns:cx8="http://schemas.microsoft.com/office/drawing/2016/5/14/chartex" xmlns:cx7="http://schemas.microsoft.com/office/drawing/2016/5/13/chartex" xmlns:cx6="http://schemas.microsoft.com/office/drawing/2016/5/12/chartex" xmlns:cx5="http://schemas.microsoft.com/office/drawing/2016/5/11/chartex" xmlns:cx4="http://schemas.microsoft.com/office/drawing/2016/5/10/chartex" xmlns:cx3="http://schemas.microsoft.com/office/drawing/2016/5/9/chartex" xmlns:cx2="http://schemas.microsoft.com/office/drawing/2015/10/21/chartex" xmlns:cx1="http://schemas.microsoft.com/office/drawing/2015/9/8/chartex" xmlns:cx="http://schemas.microsoft.com/office/drawing/2014/chartex">
+          <mc:Fallback xmlns:cx="http://schemas.microsoft.com/office/drawing/2014/chartex" xmlns:cx1="http://schemas.microsoft.com/office/drawing/2015/9/8/chartex" xmlns:cx2="http://schemas.microsoft.com/office/drawing/2015/10/21/chartex" xmlns:cx3="http://schemas.microsoft.com/office/drawing/2016/5/9/chartex" xmlns:cx4="http://schemas.microsoft.com/office/drawing/2016/5/10/chartex" xmlns:cx5="http://schemas.microsoft.com/office/drawing/2016/5/11/chartex" xmlns:cx6="http://schemas.microsoft.com/office/drawing/2016/5/12/chartex" xmlns:cx7="http://schemas.microsoft.com/office/drawing/2016/5/13/chartex" xmlns:cx8="http://schemas.microsoft.com/office/drawing/2016/5/14/chartex" xmlns:aink="http://schemas.microsoft.com/office/drawing/2016/ink" xmlns:am3d="http://schemas.microsoft.com/office/drawing/2017/model3d" xmlns:w15="http://schemas.microsoft.com/office/word/2012/wordml" xmlns:w16cid="http://schemas.microsoft.com/office/word/2016/wordml/cid" xmlns:w16se="http://schemas.microsoft.com/office/word/2015/wordml/symex">
             <w:pict>
               <v:rect w14:anchorId="5A84C6D8" id="Rechteck 8" o:spid="_x0000_s1026" style="position:absolute;margin-left:196.55pt;margin-top:144.15pt;width:195.35pt;height:50.1pt;z-index:251666432;visibility:visible;mso-wrap-style:square;mso-width-percent:0;mso-height-percent:0;mso-wrap-distance-left:9pt;mso-wrap-distance-top:0;mso-wrap-distance-right:9pt;mso-wrap-distance-bottom:0;mso-position-horizontal:absolute;mso-position-horizontal-relative:text;mso-position-vertical:absolute;mso-position-vertical-relative:text;mso-width-percent:0;mso-height-percent:0;mso-width-relative:margin;mso-height-relative:margin;v-text-anchor:middle" o:gfxdata="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" filled="f" strokecolor="#9bbb59 [3206]">
                 <v:stroke dashstyle="dashDot"/>
@@ -742,7 +697,7 @@
         <mc:AlternateContent>
           <mc:Choice Requires="wps">
             <w:drawing>
-              <wp:anchor distT="0" distB="0" distL="114300" distR="114300" simplePos="0" relativeHeight="251664384" behindDoc="0" locked="0" layoutInCell="1" allowOverlap="1" wp14:anchorId="37B87518" wp14:editId="3A70F355">
+              <wp:anchor distT="0" distB="0" distL="114300" distR="114300" simplePos="0" relativeHeight="251664384" behindDoc="0" locked="0" layoutInCell="1" allowOverlap="1" wp14:anchorId="29CBE9BE" wp14:editId="0ED2E5CF">
                 <wp:simplePos x="0" y="0"/>
                 <wp:positionH relativeFrom="column">
                   <wp:posOffset>3171273</wp:posOffset>
@@ -809,7 +764,7 @@
               </wp:anchor>
             </w:drawing>
           </mc:Choice>
-          <mc:Fallback xmlns:w16se="http://schemas.microsoft.com/office/word/2015/wordml/symex" xmlns:w16cid="http://schemas.microsoft.com/office/word/2016/wordml/cid" xmlns:w15="http://schemas.microsoft.com/office/word/2012/wordml" xmlns:am3d="http://schemas.microsoft.com/office/drawing/2017/model3d" xmlns:aink="http://schemas.microsoft.com/office/drawing/2016/ink" xmlns:cx8="http://schemas.microsoft.com/office/drawing/2016/5/14/chartex" xmlns:cx7="http://schemas.microsoft.com/office/drawing/2016/5/13/chartex" xmlns:cx6="http://schemas.microsoft.com/office/drawing/2016/5/12/chartex" xmlns:cx5="http://schemas.microsoft.com/office/drawing/2016/5/11/chartex" xmlns:cx4="http://schemas.microsoft.com/office/drawing/2016/5/10/chartex" xmlns:cx3="http://schemas.microsoft.com/office/drawing/2016/5/9/chartex" xmlns:cx2="http://schemas.microsoft.com/office/drawing/2015/10/21/chartex" xmlns:cx1="http://schemas.microsoft.com/office/drawing/2015/9/8/chartex" xmlns:cx="http://schemas.microsoft.com/office/drawing/2014/chartex">
+          <mc:Fallback xmlns:cx="http://schemas.microsoft.com/office/drawing/2014/chartex" xmlns:cx1="http://schemas.microsoft.com/office/drawing/2015/9/8/chartex" xmlns:cx2="http://schemas.microsoft.com/office/drawing/2015/10/21/chartex" xmlns:cx3="http://schemas.microsoft.com/office/drawing/2016/5/9/chartex" xmlns:cx4="http://schemas.microsoft.com/office/drawing/2016/5/10/chartex" xmlns:cx5="http://schemas.microsoft.com/office/drawing/2016/5/11/chartex" xmlns:cx6="http://schemas.microsoft.com/office/drawing/2016/5/12/chartex" xmlns:cx7="http://schemas.microsoft.com/office/drawing/2016/5/13/chartex" xmlns:cx8="http://schemas.microsoft.com/office/drawing/2016/5/14/chartex" xmlns:aink="http://schemas.microsoft.com/office/drawing/2016/ink" xmlns:am3d="http://schemas.microsoft.com/office/drawing/2017/model3d" xmlns:w15="http://schemas.microsoft.com/office/word/2012/wordml" xmlns:w16cid="http://schemas.microsoft.com/office/word/2016/wordml/cid" xmlns:w16se="http://schemas.microsoft.com/office/word/2015/wordml/symex">
             <w:pict>
               <v:rect w14:anchorId="7C1DA970" id="Rechteck 7" o:spid="_x0000_s1026" style="position:absolute;margin-left:249.7pt;margin-top:8.9pt;width:76.4pt;height:78.9pt;z-index:251664384;visibility:visible;mso-wrap-style:square;mso-width-percent:0;mso-height-percent:0;mso-wrap-distance-left:9pt;mso-wrap-distance-top:0;mso-wrap-distance-right:9pt;mso-wrap-distance-bottom:0;mso-position-horizontal:absolute;mso-position-horizontal-relative:text;mso-position-vertical:absolute;mso-position-vertical-relative:text;mso-width-percent:0;mso-height-percent:0;mso-width-relative:margin;mso-height-relative:margin;v-text-anchor:middle" o:gfxdata="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" filled="f" strokecolor="#9bbb59 [3206]">
                 <v:stroke dashstyle="dashDot"/>
@@ -826,7 +781,7 @@
         <mc:AlternateContent>
           <mc:Choice Requires="wps">
             <w:drawing>
-              <wp:anchor distT="0" distB="0" distL="114300" distR="114300" simplePos="0" relativeHeight="251660288" behindDoc="0" locked="0" layoutInCell="1" allowOverlap="1" wp14:anchorId="7CDF8724" wp14:editId="2650590E">
+              <wp:anchor distT="0" distB="0" distL="114300" distR="114300" simplePos="0" relativeHeight="251660288" behindDoc="0" locked="0" layoutInCell="1" allowOverlap="1" wp14:anchorId="4BC6EA20" wp14:editId="2910A2BF">
                 <wp:simplePos x="0" y="0"/>
                 <wp:positionH relativeFrom="column">
                   <wp:posOffset>70264</wp:posOffset>
@@ -893,7 +848,7 @@
               </wp:anchor>
             </w:drawing>
           </mc:Choice>
-          <mc:Fallback xmlns:w16se="http://schemas.microsoft.com/office/word/2015/wordml/symex" xmlns:w16cid="http://schemas.microsoft.com/office/word/2016/wordml/cid" xmlns:w15="http://schemas.microsoft.com/office/word/2012/wordml" xmlns:am3d="http://schemas.microsoft.com/office/drawing/2017/model3d" xmlns:aink="http://schemas.microsoft.com/office/drawing/2016/ink" xmlns:cx8="http://schemas.microsoft.com/office/drawing/2016/5/14/chartex" xmlns:cx7="http://schemas.microsoft.com/office/drawing/2016/5/13/chartex" xmlns:cx6="http://schemas.microsoft.com/office/drawing/2016/5/12/chartex" xmlns:cx5="http://schemas.microsoft.com/office/drawing/2016/5/11/chartex" xmlns:cx4="http://schemas.microsoft.com/office/drawing/2016/5/10/chartex" xmlns:cx3="http://schemas.microsoft.com/office/drawing/2016/5/9/chartex" xmlns:cx2="http://schemas.microsoft.com/office/drawing/2015/10/21/chartex" xmlns:cx1="http://schemas.microsoft.com/office/drawing/2015/9/8/chartex" xmlns:cx="http://schemas.microsoft.com/office/drawing/2014/chartex">
+          <mc:Fallback xmlns:cx="http://schemas.microsoft.com/office/drawing/2014/chartex" xmlns:cx1="http://schemas.microsoft.com/office/drawing/2015/9/8/chartex" xmlns:cx2="http://schemas.microsoft.com/office/drawing/2015/10/21/chartex" xmlns:cx3="http://schemas.microsoft.com/office/drawing/2016/5/9/chartex" xmlns:cx4="http://schemas.microsoft.com/office/drawing/2016/5/10/chartex" xmlns:cx5="http://schemas.microsoft.com/office/drawing/2016/5/11/chartex" xmlns:cx6="http://schemas.microsoft.com/office/drawing/2016/5/12/chartex" xmlns:cx7="http://schemas.microsoft.com/office/drawing/2016/5/13/chartex" xmlns:cx8="http://schemas.microsoft.com/office/drawing/2016/5/14/chartex" xmlns:aink="http://schemas.microsoft.com/office/drawing/2016/ink" xmlns:am3d="http://schemas.microsoft.com/office/drawing/2017/model3d" xmlns:w15="http://schemas.microsoft.com/office/word/2012/wordml" xmlns:w16cid="http://schemas.microsoft.com/office/word/2016/wordml/cid" xmlns:w16se="http://schemas.microsoft.com/office/word/2015/wordml/symex">
             <w:pict>
               <v:rect w14:anchorId="44056AFD" id="Rechteck 4" o:spid="_x0000_s1026" style="position:absolute;margin-left:5.55pt;margin-top:8.9pt;width:184.6pt;height:165.9pt;z-index:251660288;visibility:visible;mso-wrap-style:square;mso-width-percent:0;mso-height-percent:0;mso-wrap-distance-left:9pt;mso-wrap-distance-top:0;mso-wrap-distance-right:9pt;mso-wrap-distance-bottom:0;mso-position-horizontal:absolute;mso-position-horizontal-relative:text;mso-position-vertical:absolute;mso-position-vertical-relative:text;mso-width-percent:0;mso-height-percent:0;mso-width-relative:margin;mso-height-relative:margin;v-text-anchor:middle" o:gfxdata="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" filled="f" strokecolor="#9bbb59 [3206]">
                 <v:stroke dashstyle="dashDot"/>
@@ -911,7 +866,7 @@
           <w:lang w:eastAsia="de-DE"/>
         </w:rPr>
         <w:drawing>
-          <wp:inline distT="0" distB="0" distL="0" distR="0" wp14:anchorId="0B9B633C" wp14:editId="633A9CE2">
+          <wp:inline distT="0" distB="0" distL="0" distR="0" wp14:anchorId="7E403A0C" wp14:editId="00FFD533">
             <wp:extent cx="5740842" cy="2343739"/>
             <wp:effectExtent l="0" t="0" r="0" b="0"/>
             <wp:docPr id="3" name="Grafik 3" descr="F:\Dokumente\Uni bzw. Hochschule\Hochschule Offenburg\AI4_SS2019\Projekt 1\SoftBed\Design\Klassendiagram\Klassendiagramm_aktuell.jpg"/>
@@ -986,27 +941,14 @@
       <w:r>
         <w:t xml:space="preserve">Abbildung </w:t>
       </w:r>
-      <w:r>
-        <w:fldChar w:fldCharType="begin"/>
-      </w:r>
-      <w:r>
-        <w:instrText xml:space="preserve"> SEQ Abbildung \* ARABIC </w:instrText>
-      </w:r>
-      <w:r>
-        <w:fldChar w:fldCharType="separate"/>
-      </w:r>
-      <w:r>
-        <w:rPr>
-          <w:noProof/>
-        </w:rPr>
-        <w:t>2</w:t>
-      </w:r>
-      <w:r>
-        <w:rPr>
-          <w:noProof/>
-        </w:rPr>
-        <w:fldChar w:fldCharType="end"/>
-      </w:r>
+      <w:fldSimple w:instr=" SEQ Abbildung \* ARABIC ">
+        <w:r>
+          <w:rPr>
+            <w:noProof/>
+          </w:rPr>
+          <w:t>3</w:t>
+        </w:r>
+      </w:fldSimple>
       <w:r>
         <w:t>: Klassendiagramm der Wrapperklassen</w:t>
       </w:r>
@@ -1051,13 +993,8 @@
         <w:t xml:space="preserve"> sie</w:t>
       </w:r>
       <w:r>
-        <w:t xml:space="preserve"> eine Relation zur </w:t>
-      </w:r>
-      <w:proofErr w:type="spellStart"/>
-      <w:r>
-        <w:t>DatabaseManagement</w:t>
-      </w:r>
-      <w:proofErr w:type="spellEnd"/>
+        <w:t xml:space="preserve"> eine Relation zur DatabaseManagement</w:t>
+      </w:r>
       <w:r>
         <w:t xml:space="preserve">-Klasse. Sie rufen die Methoden der DBM-Klasse auf. Es handelt sich auch hier um eine Unidirektionale Assoziation in Richtung der DBM-Klasse. </w:t>
       </w:r>
@@ -1178,14 +1115,12 @@
                 <w:b w:val="0"/>
               </w:rPr>
             </w:pPr>
-            <w:proofErr w:type="spellStart"/>
             <w:r>
               <w:rPr>
                 <w:b w:val="0"/>
               </w:rPr>
               <w:t>Adminbereich</w:t>
             </w:r>
-            <w:proofErr w:type="spellEnd"/>
           </w:p>
         </w:tc>
         <w:tc>
@@ -1197,13 +1132,8 @@
               <w:cnfStyle w:val="000000100000" w:firstRow="0" w:lastRow="0" w:firstColumn="0" w:lastColumn="0" w:oddVBand="0" w:evenVBand="0" w:oddHBand="1" w:evenHBand="0" w:firstRowFirstColumn="0" w:firstRowLastColumn="0" w:lastRowFirstColumn="0" w:lastRowLastColumn="0"/>
             </w:pPr>
             <w:r>
-              <w:t xml:space="preserve">Verwaltet das Anlegen und Löschen von Usern über eine GUI und über Kommunikation mit dem </w:t>
+              <w:t>Verwaltet das Anlegen und Löschen von Usern über eine GUI und über Kommunikation mit dem UserManagement</w:t>
             </w:r>
-            <w:proofErr w:type="spellStart"/>
-            <w:r>
-              <w:t>UserManagement</w:t>
-            </w:r>
-            <w:proofErr w:type="spellEnd"/>
           </w:p>
         </w:tc>
       </w:tr>
@@ -1219,14 +1149,12 @@
                 <w:b w:val="0"/>
               </w:rPr>
             </w:pPr>
-            <w:proofErr w:type="spellStart"/>
             <w:r>
               <w:rPr>
                 <w:b w:val="0"/>
               </w:rPr>
               <w:t>LoginScreen</w:t>
             </w:r>
-            <w:proofErr w:type="spellEnd"/>
           </w:p>
         </w:tc>
         <w:tc>
@@ -1238,13 +1166,8 @@
               <w:cnfStyle w:val="000000000000" w:firstRow="0" w:lastRow="0" w:firstColumn="0" w:lastColumn="0" w:oddVBand="0" w:evenVBand="0" w:oddHBand="0" w:evenHBand="0" w:firstRowFirstColumn="0" w:firstRowLastColumn="0" w:lastRowFirstColumn="0" w:lastRowLastColumn="0"/>
             </w:pPr>
             <w:r>
-              <w:t xml:space="preserve">Verwaltet das Einloggen in das Programm über Kommunikation mit </w:t>
+              <w:t>Verwaltet das Einloggen in das Programm über Kommunikation mit UserManagement</w:t>
             </w:r>
-            <w:proofErr w:type="spellStart"/>
-            <w:r>
-              <w:t>UserManagement</w:t>
-            </w:r>
-            <w:proofErr w:type="spellEnd"/>
           </w:p>
         </w:tc>
       </w:tr>
@@ -1334,14 +1257,12 @@
                 <w:b w:val="0"/>
               </w:rPr>
             </w:pPr>
-            <w:proofErr w:type="spellStart"/>
             <w:r>
               <w:rPr>
                 <w:b w:val="0"/>
               </w:rPr>
               <w:t>ZimmerManagement</w:t>
             </w:r>
-            <w:proofErr w:type="spellEnd"/>
           </w:p>
         </w:tc>
         <w:tc>
@@ -1370,14 +1291,12 @@
                 <w:b w:val="0"/>
               </w:rPr>
             </w:pPr>
-            <w:proofErr w:type="spellStart"/>
             <w:r>
               <w:rPr>
                 <w:b w:val="0"/>
               </w:rPr>
               <w:t>UserManagement</w:t>
             </w:r>
-            <w:proofErr w:type="spellEnd"/>
           </w:p>
         </w:tc>
         <w:tc>
@@ -1409,14 +1328,12 @@
                 <w:b w:val="0"/>
               </w:rPr>
             </w:pPr>
-            <w:proofErr w:type="spellStart"/>
             <w:r>
               <w:rPr>
                 <w:b w:val="0"/>
               </w:rPr>
               <w:t>UpdateManagement</w:t>
             </w:r>
-            <w:proofErr w:type="spellEnd"/>
           </w:p>
         </w:tc>
         <w:tc>
@@ -1445,14 +1362,12 @@
                 <w:b w:val="0"/>
               </w:rPr>
             </w:pPr>
-            <w:proofErr w:type="spellStart"/>
             <w:r>
               <w:rPr>
                 <w:b w:val="0"/>
               </w:rPr>
               <w:t>PatientenManagement</w:t>
             </w:r>
-            <w:proofErr w:type="spellEnd"/>
           </w:p>
         </w:tc>
         <w:tc>
@@ -1484,14 +1399,12 @@
                 <w:b w:val="0"/>
               </w:rPr>
             </w:pPr>
-            <w:proofErr w:type="spellStart"/>
             <w:r>
               <w:rPr>
                 <w:b w:val="0"/>
               </w:rPr>
               <w:t>DatabaseManagement</w:t>
             </w:r>
-            <w:proofErr w:type="spellEnd"/>
           </w:p>
         </w:tc>
         <w:tc>
@@ -1522,14 +1435,12 @@
           <w:rStyle w:val="Buchtitel"/>
         </w:rPr>
       </w:pPr>
-      <w:proofErr w:type="spellStart"/>
       <w:r>
         <w:rPr>
           <w:rStyle w:val="Buchtitel"/>
         </w:rPr>
         <w:t>Adminbereich</w:t>
       </w:r>
-      <w:proofErr w:type="spellEnd"/>
     </w:p>
     <w:p>
       <w:pPr>
@@ -1541,35 +1452,7 @@
         <w:rPr>
           <w:color w:val="000000"/>
         </w:rPr>
-        <w:t xml:space="preserve">Diese GUI öffnet sich, wenn der Admin sich eingeloggt hat. Sie ist ausschließlich über den </w:t>
-      </w:r>
-      <w:proofErr w:type="spellStart"/>
-      <w:r>
-        <w:rPr>
-          <w:color w:val="000000"/>
-        </w:rPr>
-        <w:t>Adminbenutzer</w:t>
-      </w:r>
-      <w:proofErr w:type="spellEnd"/>
-      <w:r>
-        <w:rPr>
-          <w:color w:val="000000"/>
-        </w:rPr>
-        <w:t xml:space="preserve"> und das zugehörige Passwort zu erreichen. Über Kommunikation mit dem </w:t>
-      </w:r>
-      <w:proofErr w:type="spellStart"/>
-      <w:r>
-        <w:rPr>
-          <w:color w:val="000000"/>
-        </w:rPr>
-        <w:t>UserManagement</w:t>
-      </w:r>
-      <w:proofErr w:type="spellEnd"/>
-      <w:r>
-        <w:rPr>
-          <w:color w:val="000000"/>
-        </w:rPr>
-        <w:t xml:space="preserve"> und damit der Datenbank, werden User angelegt und gelöscht. Die Daten, die auf der GUI eingegeben wurden</w:t>
+        <w:t>Diese GUI öffnet sich, wenn der Admin sich eingeloggt hat. Sie ist ausschließlich über den Adminbenutzer und das zugehörige Passwort zu erreichen. Über Kommunikation mit dem UserManagement und damit der Datenbank, werden User angelegt und gelöscht. Die Daten, die auf der GUI eingegeben wurden</w:t>
       </w:r>
       <w:r>
         <w:rPr>
@@ -1597,14 +1480,12 @@
           <w:rStyle w:val="Buchtitel"/>
         </w:rPr>
       </w:pPr>
-      <w:proofErr w:type="spellStart"/>
       <w:r>
         <w:rPr>
           <w:rStyle w:val="Buchtitel"/>
         </w:rPr>
         <w:t>LoginScreen</w:t>
       </w:r>
-      <w:proofErr w:type="spellEnd"/>
     </w:p>
     <w:p>
       <w:pPr>
@@ -1616,49 +1497,7 @@
         <w:rPr>
           <w:color w:val="000000"/>
         </w:rPr>
-        <w:t xml:space="preserve">Diese GUI öffnet sich beim Starten des Programms. Von hier aus kann in den </w:t>
-      </w:r>
-      <w:proofErr w:type="spellStart"/>
-      <w:r>
-        <w:rPr>
-          <w:color w:val="000000"/>
-        </w:rPr>
-        <w:t>Adminbereich</w:t>
-      </w:r>
-      <w:proofErr w:type="spellEnd"/>
-      <w:r>
-        <w:rPr>
-          <w:color w:val="000000"/>
-        </w:rPr>
-        <w:t xml:space="preserve"> oder das Hauptfenster gewechselt werden. Beides passiert über das Einloggen. Über Kommunikation mit dem </w:t>
-      </w:r>
-      <w:proofErr w:type="spellStart"/>
-      <w:r>
-        <w:rPr>
-          <w:color w:val="000000"/>
-        </w:rPr>
-        <w:t>UserManagement</w:t>
-      </w:r>
-      <w:proofErr w:type="spellEnd"/>
-      <w:r>
-        <w:rPr>
-          <w:color w:val="000000"/>
-        </w:rPr>
-        <w:t xml:space="preserve"> werden die Daten auf Gültigkeit überprüft. Wenn sie gültig sind, wird der User eingeloggt, indem der </w:t>
-      </w:r>
-      <w:proofErr w:type="spellStart"/>
-      <w:r>
-        <w:rPr>
-          <w:color w:val="000000"/>
-        </w:rPr>
-        <w:t>LoginScreen</w:t>
-      </w:r>
-      <w:proofErr w:type="spellEnd"/>
-      <w:r>
-        <w:rPr>
-          <w:color w:val="000000"/>
-        </w:rPr>
-        <w:t xml:space="preserve"> eine neue GU</w:t>
+        <w:t>Diese GUI öffnet sich beim Starten des Programms. Von hier aus kann in den Adminbereich oder das Hauptfenster gewechselt werden. Beides passiert über das Einloggen. Über Kommunikation mit dem UserManagement werden die Daten auf Gültigkeit überprüft. Wenn sie gültig sind, wird der User eingeloggt, indem der LoginScreen eine neue GU</w:t>
       </w:r>
       <w:r>
         <w:rPr>
@@ -1697,49 +1536,7 @@
         <w:rPr>
           <w:color w:val="000000"/>
         </w:rPr>
-        <w:t xml:space="preserve">Das Hauptfenster kommuniziert mit dem </w:t>
-      </w:r>
-      <w:proofErr w:type="spellStart"/>
-      <w:r>
-        <w:rPr>
-          <w:color w:val="000000"/>
-        </w:rPr>
-        <w:t>ZimmerManagement</w:t>
-      </w:r>
-      <w:proofErr w:type="spellEnd"/>
-      <w:r>
-        <w:rPr>
-          <w:color w:val="000000"/>
-        </w:rPr>
-        <w:t xml:space="preserve"> und dem </w:t>
-      </w:r>
-      <w:proofErr w:type="spellStart"/>
-      <w:r>
-        <w:rPr>
-          <w:color w:val="000000"/>
-        </w:rPr>
-        <w:t>UpdateManagement</w:t>
-      </w:r>
-      <w:proofErr w:type="spellEnd"/>
-      <w:r>
-        <w:rPr>
-          <w:color w:val="000000"/>
-        </w:rPr>
-        <w:t xml:space="preserve"> um die Transferliste und die </w:t>
-      </w:r>
-      <w:proofErr w:type="spellStart"/>
-      <w:r>
-        <w:rPr>
-          <w:color w:val="000000"/>
-        </w:rPr>
-        <w:t>Progressbars</w:t>
-      </w:r>
-      <w:proofErr w:type="spellEnd"/>
-      <w:r>
-        <w:rPr>
-          <w:color w:val="000000"/>
-        </w:rPr>
-        <w:t>, die den Füllstand des Krankenhauses angeben</w:t>
+        <w:t>Das Hauptfenster kommuniziert mit dem ZimmerManagement und dem UpdateManagement um die Transferliste und die Progressbars, die den Füllstand des Krankenhauses angeben</w:t>
       </w:r>
       <w:r>
         <w:rPr>
@@ -1751,99 +1548,90 @@
         <w:rPr>
           <w:color w:val="000000"/>
         </w:rPr>
-        <w:t xml:space="preserve"> auf dem neusten Stand zu halten und anzuzeigen. Wird die Patientenverwaltung geöffnet, erstellt das Hauptfenster diese Instanz nach dem in </w:t>
-      </w:r>
-      <w:proofErr w:type="spellStart"/>
-      <w:r>
-        <w:rPr>
-          <w:color w:val="000000"/>
-        </w:rPr>
-        <w:t>LoginScreen</w:t>
-      </w:r>
-      <w:proofErr w:type="spellEnd"/>
-      <w:r>
-        <w:rPr>
-          <w:color w:val="000000"/>
-        </w:rPr>
-        <w:t xml:space="preserve"> beschriebenen Prinzip.</w:t>
-      </w:r>
+        <w:t xml:space="preserve"> auf dem neusten Stand zu halten und anzuzeigen. Wird die Patientenverwaltung geöffnet, erstellt das Hauptfenster diese Instanz nach dem in LoginScreen beschriebenen Prinzip.</w:t>
+      </w:r>
+    </w:p>
+    <w:p>
+      <w:pPr>
+        <w:rPr>
+          <w:color w:val="000000"/>
+        </w:rPr>
+      </w:pPr>
+    </w:p>
+    <w:p>
+      <w:pPr>
+        <w:rPr>
+          <w:rStyle w:val="Buchtitel"/>
+        </w:rPr>
+      </w:pPr>
       <w:bookmarkStart w:id="0" w:name="_GoBack"/>
       <w:bookmarkEnd w:id="0"/>
+      <w:r>
+        <w:rPr>
+          <w:rStyle w:val="Buchtitel"/>
+        </w:rPr>
+        <w:lastRenderedPageBreak/>
+        <w:t>Patientenverwaltung</w:t>
+      </w:r>
     </w:p>
     <w:p>
-      <w:pPr>
-        <w:rPr>
-          <w:color w:val="000000"/>
-        </w:rPr>
-      </w:pPr>
+      <w:r>
+        <w:rPr>
+          <w:color w:val="000000"/>
+        </w:rPr>
+        <w:t xml:space="preserve">Die Patientenverwaltung fungiert als Herzstück der Anwendung. Hier kann der User hauptsächlich aktiv werden und die Datenbank durch Aufnahmen und Entlassungen beschreiben. Dafür findet Kommunikation mit dem </w:t>
+      </w:r>
+      <w:r>
+        <w:t xml:space="preserve">PatientenManagement, ZimmerManagement und UpdateManagement statt. </w:t>
+      </w:r>
     </w:p>
     <w:p>
-      <w:pPr>
-        <w:rPr>
-          <w:rStyle w:val="Buchtitel"/>
-        </w:rPr>
-      </w:pPr>
-      <w:r>
-        <w:rPr>
-          <w:rStyle w:val="Buchtitel"/>
-        </w:rPr>
-        <w:lastRenderedPageBreak/>
-        <w:t>Patientenverwaltung</w:t>
+      <w:r>
+        <w:t>Ein Großteil der Fehler wird hier bereits</w:t>
+      </w:r>
+      <w:r>
+        <w:t xml:space="preserve"> </w:t>
+      </w:r>
+      <w:r>
+        <w:t xml:space="preserve">durch eine Reihe von Abfragen abgefangen. Die eingetragenen Daten werden auf Sinn und Stimmigkeit überprüft, bevor sie weitergeleitet werden. Falls nötig werden dem User über Dialoge oder Meldungen auf dem Fenster Hinweise und Warnungen gegeben. Unzulässige und in sich nicht stimmige Datensätze werden so </w:t>
+      </w:r>
+      <w:r>
+        <w:rPr>
+          <w:u w:val="single"/>
+        </w:rPr>
+        <w:t>nicht</w:t>
+      </w:r>
+      <w:r>
+        <w:t xml:space="preserve"> an die DB w</w:t>
+      </w:r>
+      <w:r>
+        <w:t xml:space="preserve">eitergeleitet und gespeichert. </w:t>
       </w:r>
     </w:p>
     <w:p>
-      <w:r>
-        <w:rPr>
-          <w:color w:val="000000"/>
-        </w:rPr>
-        <w:t xml:space="preserve">Die Patientenverwaltung fungiert als Herzstück der Anwendung. Hier kann der User hauptsächlich aktiv werden und die Datenbank durch Aufnahmen und Entlassungen beschreiben. Dafür findet Kommunikation mit dem </w:t>
-      </w:r>
-      <w:proofErr w:type="spellStart"/>
-      <w:r>
-        <w:t>PatientenManagement</w:t>
-      </w:r>
-      <w:proofErr w:type="spellEnd"/>
-      <w:r>
-        <w:t xml:space="preserve">, </w:t>
-      </w:r>
-      <w:proofErr w:type="spellStart"/>
-      <w:r>
+      <w:pPr>
+        <w:rPr>
+          <w:rStyle w:val="Buchtitel"/>
+        </w:rPr>
+      </w:pPr>
+      <w:r>
+        <w:rPr>
+          <w:rStyle w:val="Buchtitel"/>
+        </w:rPr>
         <w:t>ZimmerManagement</w:t>
-      </w:r>
-      <w:proofErr w:type="spellEnd"/>
-      <w:r>
-        <w:t xml:space="preserve"> und </w:t>
-      </w:r>
-      <w:proofErr w:type="spellStart"/>
-      <w:r>
-        <w:t>UpdateManagement</w:t>
-      </w:r>
-      <w:proofErr w:type="spellEnd"/>
-      <w:r>
-        <w:t xml:space="preserve"> statt. </w:t>
       </w:r>
     </w:p>
     <w:p>
-      <w:r>
-        <w:t>Ein Großteil der Fehler wird hier bereits</w:t>
-      </w:r>
-      <w:r>
-        <w:t xml:space="preserve"> </w:t>
-      </w:r>
-      <w:r>
-        <w:t xml:space="preserve">durch eine Reihe von Abfragen abgefangen. Die eingetragenen Daten werden auf Sinn und Stimmigkeit überprüft, bevor sie weitergeleitet werden. Falls nötig werden dem User über Dialoge oder Meldungen auf dem Fenster Hinweise und Warnungen gegeben. Unzulässige und in sich nicht stimmige Datensätze werden so </w:t>
-      </w:r>
-      <w:r>
-        <w:rPr>
-          <w:u w:val="single"/>
-        </w:rPr>
-        <w:t>nicht</w:t>
-      </w:r>
-      <w:r>
-        <w:t xml:space="preserve"> an die DB w</w:t>
-      </w:r>
-      <w:r>
-        <w:t xml:space="preserve">eitergeleitet und gespeichert. </w:t>
+      <w:pPr>
+        <w:rPr>
+          <w:color w:val="000000"/>
+        </w:rPr>
+      </w:pPr>
+      <w:r>
+        <w:rPr>
+          <w:color w:val="000000"/>
+        </w:rPr>
+        <w:t>Verwaltet alle Methoden zur Aufteilung der Patienten auf die Stationen und Zimmer. Dazu ermittelt sie anhand der übergebenen Daten die richtige Station und kommuniziert mit dem DatabaseManagement, um die Kapazitäten abzuklären. Ist das richtige Zimmer ermittelt, wird das DatabaseManagement beauftragt, den Patienten einzuspeichern und mit dem richtigen Bett zu verknüpfen.</w:t>
       </w:r>
     </w:p>
     <w:p>
@@ -1852,14 +1640,12 @@
           <w:rStyle w:val="Buchtitel"/>
         </w:rPr>
       </w:pPr>
-      <w:proofErr w:type="spellStart"/>
       <w:r>
         <w:rPr>
           <w:rStyle w:val="Buchtitel"/>
         </w:rPr>
-        <w:t>ZimmerManagement</w:t>
-      </w:r>
-      <w:proofErr w:type="spellEnd"/>
+        <w:t>UserManagement</w:t>
+      </w:r>
     </w:p>
     <w:p>
       <w:pPr>
@@ -1871,35 +1657,43 @@
         <w:rPr>
           <w:color w:val="000000"/>
         </w:rPr>
-        <w:t xml:space="preserve">Verwaltet alle Methoden zur Aufteilung der Patienten auf die Stationen und Zimmer. Dazu ermittelt sie anhand der übergebenen Daten die richtige Station und kommuniziert mit dem </w:t>
-      </w:r>
-      <w:proofErr w:type="spellStart"/>
-      <w:r>
-        <w:rPr>
-          <w:color w:val="000000"/>
-        </w:rPr>
-        <w:t>DatabaseManagement</w:t>
-      </w:r>
-      <w:proofErr w:type="spellEnd"/>
-      <w:r>
-        <w:rPr>
-          <w:color w:val="000000"/>
-        </w:rPr>
-        <w:t xml:space="preserve">, um die Kapazitäten abzuklären. Ist das richtige Zimmer ermittelt, wird das </w:t>
-      </w:r>
-      <w:proofErr w:type="spellStart"/>
-      <w:r>
-        <w:rPr>
-          <w:color w:val="000000"/>
-        </w:rPr>
-        <w:t>DatabaseManagement</w:t>
-      </w:r>
-      <w:proofErr w:type="spellEnd"/>
-      <w:r>
-        <w:rPr>
-          <w:color w:val="000000"/>
-        </w:rPr>
-        <w:t xml:space="preserve"> beauftragt, den Patienten einzuspeichern und mit dem richtigen Bett zu verknüpfen.</w:t>
+        <w:t xml:space="preserve">Enthält alle Methoden zur Verwaltung der </w:t>
+      </w:r>
+      <w:r>
+        <w:rPr>
+          <w:color w:val="000000"/>
+        </w:rPr>
+        <w:t>User</w:t>
+      </w:r>
+      <w:r>
+        <w:rPr>
+          <w:color w:val="000000"/>
+        </w:rPr>
+        <w:t>. Kommuniziert über das DatabaseManagement mit der Datenbank und gibt so User-Anlegungen in Auftrag, gleich</w:t>
+      </w:r>
+      <w:r>
+        <w:rPr>
+          <w:color w:val="000000"/>
+        </w:rPr>
+        <w:t>t</w:t>
+      </w:r>
+      <w:r>
+        <w:rPr>
+          <w:color w:val="000000"/>
+        </w:rPr>
+        <w:t xml:space="preserve"> Login Daten ab</w:t>
+      </w:r>
+      <w:r>
+        <w:rPr>
+          <w:color w:val="000000"/>
+        </w:rPr>
+        <w:t>,</w:t>
+      </w:r>
+      <w:r>
+        <w:rPr>
+          <w:color w:val="000000"/>
+        </w:rPr>
+        <w:t xml:space="preserve"> etc.</w:t>
       </w:r>
     </w:p>
     <w:p>
@@ -1908,14 +1702,12 @@
           <w:rStyle w:val="Buchtitel"/>
         </w:rPr>
       </w:pPr>
-      <w:proofErr w:type="spellStart"/>
       <w:r>
         <w:rPr>
           <w:rStyle w:val="Buchtitel"/>
         </w:rPr>
-        <w:t>UserManagement</w:t>
-      </w:r>
-      <w:proofErr w:type="spellEnd"/>
+        <w:t>UpdateManagement</w:t>
+      </w:r>
     </w:p>
     <w:p>
       <w:pPr>
@@ -1927,57 +1719,7 @@
         <w:rPr>
           <w:color w:val="000000"/>
         </w:rPr>
-        <w:t xml:space="preserve">Enthält alle Methoden zur Verwaltung der </w:t>
-      </w:r>
-      <w:r>
-        <w:rPr>
-          <w:color w:val="000000"/>
-        </w:rPr>
-        <w:t>User</w:t>
-      </w:r>
-      <w:r>
-        <w:rPr>
-          <w:color w:val="000000"/>
-        </w:rPr>
-        <w:t xml:space="preserve">. Kommuniziert über das </w:t>
-      </w:r>
-      <w:proofErr w:type="spellStart"/>
-      <w:r>
-        <w:rPr>
-          <w:color w:val="000000"/>
-        </w:rPr>
-        <w:t>DatabaseManagement</w:t>
-      </w:r>
-      <w:proofErr w:type="spellEnd"/>
-      <w:r>
-        <w:rPr>
-          <w:color w:val="000000"/>
-        </w:rPr>
-        <w:t xml:space="preserve"> mit der Datenbank und gibt so User-Anlegungen in Auftrag, gleich</w:t>
-      </w:r>
-      <w:r>
-        <w:rPr>
-          <w:color w:val="000000"/>
-        </w:rPr>
-        <w:t>t</w:t>
-      </w:r>
-      <w:r>
-        <w:rPr>
-          <w:color w:val="000000"/>
-        </w:rPr>
-        <w:t xml:space="preserve"> Login Daten ab</w:t>
-      </w:r>
-      <w:r>
-        <w:rPr>
-          <w:color w:val="000000"/>
-        </w:rPr>
-        <w:t>,</w:t>
-      </w:r>
-      <w:r>
-        <w:rPr>
-          <w:color w:val="000000"/>
-        </w:rPr>
-        <w:t xml:space="preserve"> etc.</w:t>
+        <w:t>Besteht aus Methoden, über die man die aktuellen Daten immer über DatabaseManagement von der Datenbank holen kann, z.B. um die GUI immer aktuell zu halten.</w:t>
       </w:r>
     </w:p>
     <w:p>
@@ -1986,14 +1728,12 @@
           <w:rStyle w:val="Buchtitel"/>
         </w:rPr>
       </w:pPr>
-      <w:proofErr w:type="spellStart"/>
       <w:r>
         <w:rPr>
           <w:rStyle w:val="Buchtitel"/>
         </w:rPr>
-        <w:t>UpdateManagement</w:t>
-      </w:r>
-      <w:proofErr w:type="spellEnd"/>
+        <w:t>PatientenManagement</w:t>
+      </w:r>
     </w:p>
     <w:p>
       <w:pPr>
@@ -2005,21 +1745,19 @@
         <w:rPr>
           <w:color w:val="000000"/>
         </w:rPr>
-        <w:t xml:space="preserve">Besteht aus Methoden, über die man die aktuellen Daten immer über </w:t>
-      </w:r>
-      <w:proofErr w:type="spellStart"/>
-      <w:r>
-        <w:rPr>
-          <w:color w:val="000000"/>
-        </w:rPr>
-        <w:t>DatabaseManagement</w:t>
-      </w:r>
-      <w:proofErr w:type="spellEnd"/>
-      <w:r>
-        <w:rPr>
-          <w:color w:val="000000"/>
-        </w:rPr>
-        <w:t xml:space="preserve"> von der Datenbank holen kann, z.B. um die GUI immer aktuell zu halten.</w:t>
+        <w:t>Verwaltet alle Methoden</w:t>
+      </w:r>
+      <w:r>
+        <w:rPr>
+          <w:color w:val="000000"/>
+        </w:rPr>
+        <w:t>,</w:t>
+      </w:r>
+      <w:r>
+        <w:rPr>
+          <w:color w:val="000000"/>
+        </w:rPr>
+        <w:t xml:space="preserve"> um Patienten anzulegen und zu löschen. Über diese Klasse werden Aufnahme und Entlassung geregelt.</w:t>
       </w:r>
     </w:p>
     <w:p>
@@ -2028,54 +1766,12 @@
           <w:rStyle w:val="Buchtitel"/>
         </w:rPr>
       </w:pPr>
-      <w:proofErr w:type="spellStart"/>
       <w:r>
         <w:rPr>
           <w:rStyle w:val="Buchtitel"/>
         </w:rPr>
-        <w:t>PatientenManagement</w:t>
-      </w:r>
-      <w:proofErr w:type="spellEnd"/>
-    </w:p>
-    <w:p>
-      <w:pPr>
-        <w:rPr>
-          <w:color w:val="000000"/>
-        </w:rPr>
-      </w:pPr>
-      <w:r>
-        <w:rPr>
-          <w:color w:val="000000"/>
-        </w:rPr>
-        <w:t>Verwaltet alle Methoden</w:t>
-      </w:r>
-      <w:r>
-        <w:rPr>
-          <w:color w:val="000000"/>
-        </w:rPr>
-        <w:t>,</w:t>
-      </w:r>
-      <w:r>
-        <w:rPr>
-          <w:color w:val="000000"/>
-        </w:rPr>
-        <w:t xml:space="preserve"> um Patienten anzulegen und zu löschen. Über diese Klasse werden Aufnahme und Entlassung geregelt.</w:t>
-      </w:r>
-    </w:p>
-    <w:p>
-      <w:pPr>
-        <w:rPr>
-          <w:rStyle w:val="Buchtitel"/>
-        </w:rPr>
-      </w:pPr>
-      <w:proofErr w:type="spellStart"/>
-      <w:r>
-        <w:rPr>
-          <w:rStyle w:val="Buchtitel"/>
-        </w:rPr>
         <w:t>DatabaseManagement</w:t>
       </w:r>
-      <w:proofErr w:type="spellEnd"/>
     </w:p>
     <w:p>
       <w:pPr>
@@ -4853,7 +4549,7 @@
 </file>
 
 <file path=customXml/itemProps1.xml><?xml version="1.0" encoding="utf-8"?>
-<ds:datastoreItem xmlns:ds="http://schemas.openxmlformats.org/officeDocument/2006/customXml" ds:itemID="{F30ED178-454F-469D-BB87-C9522814C358}">
+<ds:datastoreItem xmlns:ds="http://schemas.openxmlformats.org/officeDocument/2006/customXml" ds:itemID="{32E25608-0C93-4754-8023-7E0F58DD2AB4}">
   <ds:schemaRefs>
     <ds:schemaRef ds:uri="http://schemas.openxmlformats.org/officeDocument/2006/bibliography"/>
   </ds:schemaRefs>

</xml_diff>